<commit_message>
Updating CV to include scrum master
</commit_message>
<xml_diff>
--- a/src/CV.docx
+++ b/src/CV.docx
@@ -61,8 +61,8 @@
               <w:spacing w:after="0"/>
               <w:rPr>
                 <w:rFonts w:ascii="Tw Cen MT" w:hAnsi="Tw Cen MT"/>
-                <w:sz w:val="4"/>
-                <w:szCs w:val="4"/>
+                <w:sz w:val="12"/>
+                <w:szCs w:val="12"/>
               </w:rPr>
             </w:pPr>
           </w:p>
@@ -222,8 +222,8 @@
           <w:rFonts w:ascii="Tw Cen MT" w:hAnsi="Tw Cen MT"/>
           <w:b/>
           <w:noProof/>
-          <w:sz w:val="26"/>
-          <w:szCs w:val="26"/>
+          <w:sz w:val="24"/>
+          <w:szCs w:val="24"/>
         </w:rPr>
         <mc:AlternateContent>
           <mc:Choice Requires="wps">
@@ -296,8 +296,8 @@
         <w:rPr>
           <w:rFonts w:ascii="Tw Cen MT" w:hAnsi="Tw Cen MT"/>
           <w:b/>
-          <w:sz w:val="26"/>
-          <w:szCs w:val="26"/>
+          <w:sz w:val="24"/>
+          <w:szCs w:val="24"/>
         </w:rPr>
         <w:t>Qualifications</w:t>
       </w:r>
@@ -305,8 +305,8 @@
         <w:rPr>
           <w:rFonts w:ascii="Tw Cen MT" w:hAnsi="Tw Cen MT"/>
           <w:b/>
-          <w:sz w:val="26"/>
-          <w:szCs w:val="26"/>
+          <w:sz w:val="24"/>
+          <w:szCs w:val="24"/>
         </w:rPr>
         <w:t>:</w:t>
       </w:r>
@@ -321,99 +321,83 @@
         <w:spacing w:after="0"/>
         <w:rPr>
           <w:rFonts w:ascii="Tw Cen MT" w:hAnsi="Tw Cen MT"/>
-          <w:sz w:val="24"/>
-        </w:rPr>
-      </w:pPr>
-      <w:proofErr w:type="spellStart"/>
-      <w:r>
-        <w:rPr>
-          <w:rFonts w:ascii="Tw Cen MT" w:hAnsi="Tw Cen MT"/>
-          <w:sz w:val="24"/>
+        </w:rPr>
+      </w:pPr>
+      <w:r>
+        <w:rPr>
+          <w:rFonts w:ascii="Tw Cen MT" w:hAnsi="Tw Cen MT"/>
         </w:rPr>
         <w:t>MMath</w:t>
       </w:r>
-      <w:proofErr w:type="spellEnd"/>
-      <w:r>
-        <w:rPr>
-          <w:rFonts w:ascii="Tw Cen MT" w:hAnsi="Tw Cen MT"/>
-          <w:sz w:val="24"/>
+      <w:r>
+        <w:rPr>
+          <w:rFonts w:ascii="Tw Cen MT" w:hAnsi="Tw Cen MT"/>
         </w:rPr>
         <w:t>, Mathematics</w:t>
       </w:r>
       <w:r>
         <w:rPr>
           <w:rFonts w:ascii="Tw Cen MT" w:hAnsi="Tw Cen MT"/>
-          <w:sz w:val="24"/>
         </w:rPr>
         <w:t xml:space="preserve"> </w:t>
       </w:r>
       <w:r>
         <w:rPr>
           <w:rFonts w:ascii="Tw Cen MT" w:hAnsi="Tw Cen MT"/>
-          <w:sz w:val="24"/>
         </w:rPr>
         <w:t>Master’s</w:t>
       </w:r>
       <w:r>
         <w:rPr>
           <w:rFonts w:ascii="Tw Cen MT" w:hAnsi="Tw Cen MT"/>
-          <w:sz w:val="24"/>
         </w:rPr>
         <w:t xml:space="preserve"> Degree</w:t>
       </w:r>
       <w:r>
         <w:rPr>
           <w:rFonts w:ascii="Tw Cen MT" w:hAnsi="Tw Cen MT"/>
-          <w:sz w:val="24"/>
         </w:rPr>
         <w:t>,</w:t>
       </w:r>
       <w:r>
         <w:rPr>
           <w:rFonts w:ascii="Tw Cen MT" w:hAnsi="Tw Cen MT"/>
-          <w:sz w:val="24"/>
         </w:rPr>
         <w:t xml:space="preserve"> University of</w:t>
       </w:r>
       <w:r>
         <w:rPr>
           <w:rFonts w:ascii="Tw Cen MT" w:hAnsi="Tw Cen MT"/>
-          <w:sz w:val="24"/>
         </w:rPr>
         <w:t xml:space="preserve"> Cambridge</w:t>
       </w:r>
       <w:r>
         <w:rPr>
           <w:rFonts w:ascii="Tw Cen MT" w:hAnsi="Tw Cen MT"/>
-          <w:sz w:val="24"/>
         </w:rPr>
         <w:t>, Jesus College</w:t>
       </w:r>
       <w:r>
         <w:rPr>
           <w:rFonts w:ascii="Tw Cen MT" w:hAnsi="Tw Cen MT"/>
-          <w:sz w:val="24"/>
         </w:rPr>
         <w:t xml:space="preserve"> (20</w:t>
       </w:r>
       <w:r>
         <w:rPr>
           <w:rFonts w:ascii="Tw Cen MT" w:hAnsi="Tw Cen MT"/>
-          <w:sz w:val="24"/>
         </w:rPr>
         <w:t>21</w:t>
       </w:r>
       <w:r>
         <w:rPr>
           <w:rFonts w:ascii="Tw Cen MT" w:hAnsi="Tw Cen MT"/>
-          <w:sz w:val="24"/>
         </w:rPr>
         <w:t>-</w:t>
       </w:r>
       <w:r>
         <w:rPr>
           <w:rFonts w:ascii="Tw Cen MT" w:hAnsi="Tw Cen MT"/>
-          <w:sz w:val="24"/>
         </w:rPr>
         <w:t>22)</w:t>
       </w:r>
@@ -428,13 +412,11 @@
         <w:spacing w:after="0"/>
         <w:rPr>
           <w:rFonts w:ascii="Tw Cen MT" w:hAnsi="Tw Cen MT"/>
-          <w:sz w:val="24"/>
-        </w:rPr>
-      </w:pPr>
-      <w:r>
-        <w:rPr>
-          <w:rFonts w:ascii="Tw Cen MT" w:hAnsi="Tw Cen MT"/>
-          <w:sz w:val="24"/>
+        </w:rPr>
+      </w:pPr>
+      <w:r>
+        <w:rPr>
+          <w:rFonts w:ascii="Tw Cen MT" w:hAnsi="Tw Cen MT"/>
         </w:rPr>
         <w:t>Pass with Distinction (79%)</w:t>
       </w:r>
@@ -449,13 +431,11 @@
         <w:spacing w:after="0"/>
         <w:rPr>
           <w:rFonts w:ascii="Tw Cen MT" w:hAnsi="Tw Cen MT"/>
-          <w:sz w:val="24"/>
-        </w:rPr>
-      </w:pPr>
-      <w:r>
-        <w:rPr>
-          <w:rFonts w:ascii="Tw Cen MT" w:hAnsi="Tw Cen MT"/>
-          <w:sz w:val="24"/>
+        </w:rPr>
+      </w:pPr>
+      <w:r>
+        <w:rPr>
+          <w:rFonts w:ascii="Tw Cen MT" w:hAnsi="Tw Cen MT"/>
         </w:rPr>
         <w:t>Modules: General Relativity, Black Holes, Quantum Field Theory, Cosmology, String Theory and The Standard Model</w:t>
       </w:r>
@@ -470,41 +450,35 @@
         <w:spacing w:after="0"/>
         <w:rPr>
           <w:rFonts w:ascii="Tw Cen MT" w:hAnsi="Tw Cen MT"/>
-          <w:sz w:val="24"/>
-        </w:rPr>
-      </w:pPr>
-      <w:r>
-        <w:rPr>
-          <w:rFonts w:ascii="Tw Cen MT" w:hAnsi="Tw Cen MT"/>
-          <w:sz w:val="24"/>
+        </w:rPr>
+      </w:pPr>
+      <w:r>
+        <w:rPr>
+          <w:rFonts w:ascii="Tw Cen MT" w:hAnsi="Tw Cen MT"/>
         </w:rPr>
         <w:t>BA</w:t>
       </w:r>
       <w:r>
         <w:rPr>
           <w:rFonts w:ascii="Tw Cen MT" w:hAnsi="Tw Cen MT"/>
-          <w:sz w:val="24"/>
         </w:rPr>
         <w:t>, Mathematics Degree, University of</w:t>
       </w:r>
       <w:r>
         <w:rPr>
           <w:rFonts w:ascii="Tw Cen MT" w:hAnsi="Tw Cen MT"/>
-          <w:sz w:val="24"/>
         </w:rPr>
         <w:t xml:space="preserve"> Cambridge</w:t>
       </w:r>
       <w:r>
         <w:rPr>
           <w:rFonts w:ascii="Tw Cen MT" w:hAnsi="Tw Cen MT"/>
-          <w:sz w:val="24"/>
         </w:rPr>
         <w:t>, Jesus College</w:t>
       </w:r>
       <w:r>
         <w:rPr>
           <w:rFonts w:ascii="Tw Cen MT" w:hAnsi="Tw Cen MT"/>
-          <w:sz w:val="24"/>
         </w:rPr>
         <w:t xml:space="preserve"> (2018-2021)</w:t>
       </w:r>
@@ -519,20 +493,17 @@
         <w:spacing w:after="0"/>
         <w:rPr>
           <w:rFonts w:ascii="Tw Cen MT" w:hAnsi="Tw Cen MT"/>
-          <w:sz w:val="24"/>
-        </w:rPr>
-      </w:pPr>
-      <w:r>
-        <w:rPr>
-          <w:rFonts w:ascii="Tw Cen MT" w:hAnsi="Tw Cen MT"/>
-          <w:sz w:val="24"/>
+        </w:rPr>
+      </w:pPr>
+      <w:r>
+        <w:rPr>
+          <w:rFonts w:ascii="Tw Cen MT" w:hAnsi="Tw Cen MT"/>
         </w:rPr>
         <w:t>1</w:t>
       </w:r>
       <w:r>
         <w:rPr>
           <w:rFonts w:ascii="Tw Cen MT" w:hAnsi="Tw Cen MT"/>
-          <w:sz w:val="24"/>
           <w:vertAlign w:val="superscript"/>
         </w:rPr>
         <w:t>st</w:t>
@@ -540,63 +511,54 @@
       <w:r>
         <w:rPr>
           <w:rFonts w:ascii="Tw Cen MT" w:hAnsi="Tw Cen MT"/>
-          <w:sz w:val="24"/>
         </w:rPr>
         <w:t xml:space="preserve"> </w:t>
       </w:r>
       <w:r>
         <w:rPr>
           <w:rFonts w:ascii="Tw Cen MT" w:hAnsi="Tw Cen MT"/>
-          <w:sz w:val="24"/>
         </w:rPr>
         <w:t>C</w:t>
       </w:r>
       <w:r>
         <w:rPr>
           <w:rFonts w:ascii="Tw Cen MT" w:hAnsi="Tw Cen MT"/>
-          <w:sz w:val="24"/>
         </w:rPr>
         <w:t xml:space="preserve">lass in </w:t>
       </w:r>
       <w:r>
         <w:rPr>
           <w:rFonts w:ascii="Tw Cen MT" w:hAnsi="Tw Cen MT"/>
-          <w:sz w:val="24"/>
         </w:rPr>
         <w:t>third y</w:t>
       </w:r>
       <w:r>
         <w:rPr>
           <w:rFonts w:ascii="Tw Cen MT" w:hAnsi="Tw Cen MT"/>
-          <w:sz w:val="24"/>
         </w:rPr>
         <w:t xml:space="preserve">ear (position: </w:t>
       </w:r>
       <w:r>
         <w:rPr>
           <w:rFonts w:ascii="Tw Cen MT" w:hAnsi="Tw Cen MT"/>
-          <w:sz w:val="24"/>
         </w:rPr>
         <w:t>14/22</w:t>
       </w:r>
       <w:r>
         <w:rPr>
           <w:rFonts w:ascii="Tw Cen MT" w:hAnsi="Tw Cen MT"/>
-          <w:sz w:val="24"/>
         </w:rPr>
         <w:t>2</w:t>
       </w:r>
       <w:r>
         <w:rPr>
           <w:rFonts w:ascii="Tw Cen MT" w:hAnsi="Tw Cen MT"/>
-          <w:sz w:val="24"/>
         </w:rPr>
         <w:t>, percentage: 86%</w:t>
       </w:r>
       <w:r>
         <w:rPr>
           <w:rFonts w:ascii="Tw Cen MT" w:hAnsi="Tw Cen MT"/>
-          <w:sz w:val="24"/>
         </w:rPr>
         <w:t xml:space="preserve">) </w:t>
       </w:r>
@@ -611,55 +573,47 @@
         <w:spacing w:after="0"/>
         <w:rPr>
           <w:rFonts w:ascii="Tw Cen MT" w:hAnsi="Tw Cen MT"/>
-          <w:sz w:val="24"/>
-        </w:rPr>
-      </w:pPr>
-      <w:r>
-        <w:rPr>
-          <w:rFonts w:ascii="Tw Cen MT" w:hAnsi="Tw Cen MT"/>
-          <w:sz w:val="24"/>
+        </w:rPr>
+      </w:pPr>
+      <w:r>
+        <w:rPr>
+          <w:rFonts w:ascii="Tw Cen MT" w:hAnsi="Tw Cen MT"/>
         </w:rPr>
         <w:t xml:space="preserve">Jesus College Mathematics Award in </w:t>
       </w:r>
       <w:r>
         <w:rPr>
           <w:rFonts w:ascii="Tw Cen MT" w:hAnsi="Tw Cen MT"/>
-          <w:sz w:val="24"/>
         </w:rPr>
         <w:t>second y</w:t>
       </w:r>
       <w:r>
         <w:rPr>
           <w:rFonts w:ascii="Tw Cen MT" w:hAnsi="Tw Cen MT"/>
-          <w:sz w:val="24"/>
         </w:rPr>
         <w:t>ear</w:t>
       </w:r>
       <w:r>
         <w:rPr>
           <w:rFonts w:ascii="Tw Cen MT" w:hAnsi="Tw Cen MT"/>
-          <w:sz w:val="24"/>
         </w:rPr>
         <w:t xml:space="preserve"> (2019-20)</w:t>
       </w:r>
       <w:r>
         <w:rPr>
           <w:rFonts w:ascii="Tw Cen MT" w:hAnsi="Tw Cen MT"/>
-          <w:sz w:val="24"/>
         </w:rPr>
         <w:t xml:space="preserve"> </w:t>
       </w:r>
       <w:r>
         <w:rPr>
           <w:rFonts w:ascii="Tw Cen MT" w:hAnsi="Tw Cen MT"/>
-          <w:sz w:val="24"/>
         </w:rPr>
         <w:t xml:space="preserve">as </w:t>
       </w:r>
       <w:r>
         <w:rPr>
           <w:rFonts w:ascii="Tw Cen MT" w:hAnsi="Tw Cen MT"/>
-          <w:sz w:val="24"/>
         </w:rPr>
         <w:t>top performer</w:t>
       </w:r>
@@ -674,20 +628,17 @@
         <w:spacing w:after="0"/>
         <w:rPr>
           <w:rFonts w:ascii="Tw Cen MT" w:hAnsi="Tw Cen MT"/>
-          <w:sz w:val="24"/>
-        </w:rPr>
-      </w:pPr>
-      <w:r>
-        <w:rPr>
-          <w:rFonts w:ascii="Tw Cen MT" w:hAnsi="Tw Cen MT"/>
-          <w:sz w:val="24"/>
+        </w:rPr>
+      </w:pPr>
+      <w:r>
+        <w:rPr>
+          <w:rFonts w:ascii="Tw Cen MT" w:hAnsi="Tw Cen MT"/>
         </w:rPr>
         <w:t>1</w:t>
       </w:r>
       <w:r>
         <w:rPr>
           <w:rFonts w:ascii="Tw Cen MT" w:hAnsi="Tw Cen MT"/>
-          <w:sz w:val="24"/>
           <w:vertAlign w:val="superscript"/>
         </w:rPr>
         <w:t>st</w:t>
@@ -695,35 +646,30 @@
       <w:r>
         <w:rPr>
           <w:rFonts w:ascii="Tw Cen MT" w:hAnsi="Tw Cen MT"/>
-          <w:sz w:val="24"/>
         </w:rPr>
         <w:t xml:space="preserve"> </w:t>
       </w:r>
       <w:r>
         <w:rPr>
           <w:rFonts w:ascii="Tw Cen MT" w:hAnsi="Tw Cen MT"/>
-          <w:sz w:val="24"/>
         </w:rPr>
         <w:t>C</w:t>
       </w:r>
       <w:r>
         <w:rPr>
           <w:rFonts w:ascii="Tw Cen MT" w:hAnsi="Tw Cen MT"/>
-          <w:sz w:val="24"/>
         </w:rPr>
         <w:t>lass in firs</w:t>
       </w:r>
       <w:r>
         <w:rPr>
           <w:rFonts w:ascii="Tw Cen MT" w:hAnsi="Tw Cen MT"/>
-          <w:sz w:val="24"/>
         </w:rPr>
         <w:t>t</w:t>
       </w:r>
       <w:r>
         <w:rPr>
           <w:rFonts w:ascii="Tw Cen MT" w:hAnsi="Tw Cen MT"/>
-          <w:sz w:val="24"/>
         </w:rPr>
         <w:t xml:space="preserve"> year (position: 61/232, percentage: 72%)</w:t>
       </w:r>
@@ -738,13 +684,11 @@
         <w:spacing w:after="0"/>
         <w:rPr>
           <w:rFonts w:ascii="Tw Cen MT" w:hAnsi="Tw Cen MT"/>
-          <w:sz w:val="24"/>
-        </w:rPr>
-      </w:pPr>
-      <w:r>
-        <w:rPr>
-          <w:rFonts w:ascii="Tw Cen MT" w:hAnsi="Tw Cen MT"/>
-          <w:sz w:val="24"/>
+        </w:rPr>
+      </w:pPr>
+      <w:r>
+        <w:rPr>
+          <w:rFonts w:ascii="Tw Cen MT" w:hAnsi="Tw Cen MT"/>
         </w:rPr>
         <w:t>A-Level: 5x A*- Maths, Further Maths, Additional Further Maths, Physics, Chemistry</w:t>
       </w:r>
@@ -758,22 +702,13 @@
         </w:numPr>
         <w:rPr>
           <w:rFonts w:ascii="Tw Cen MT" w:hAnsi="Tw Cen MT"/>
-          <w:sz w:val="24"/>
-        </w:rPr>
-      </w:pPr>
-      <w:r>
-        <w:rPr>
-          <w:rFonts w:ascii="Tw Cen MT" w:hAnsi="Tw Cen MT"/>
-          <w:sz w:val="24"/>
-        </w:rPr>
-        <w:t>AS- Level</w:t>
-      </w:r>
-      <w:r>
-        <w:rPr>
-          <w:rFonts w:ascii="Tw Cen MT" w:hAnsi="Tw Cen MT"/>
-          <w:sz w:val="24"/>
-        </w:rPr>
-        <w:t>: 1x A- Economics</w:t>
+        </w:rPr>
+      </w:pPr>
+      <w:r>
+        <w:rPr>
+          <w:rFonts w:ascii="Tw Cen MT" w:hAnsi="Tw Cen MT"/>
+        </w:rPr>
+        <w:t>AS- Level: 1x A- Economics</w:t>
       </w:r>
     </w:p>
     <w:p>
@@ -786,16 +721,12 @@
         <w:rPr>
           <w:rFonts w:ascii="Tw Cen MT" w:hAnsi="Tw Cen MT"/>
           <w:b/>
-          <w:sz w:val="26"/>
-          <w:szCs w:val="26"/>
         </w:rPr>
       </w:pPr>
       <w:r>
         <w:rPr>
           <w:rFonts w:ascii="Tw Cen MT" w:hAnsi="Tw Cen MT"/>
           <w:bCs/>
-          <w:sz w:val="26"/>
-          <w:szCs w:val="26"/>
         </w:rPr>
         <w:t>IGCSE/ GCSE: 14x A*’s and an A</w:t>
       </w:r>
@@ -814,8 +745,8 @@
           <w:rFonts w:ascii="Tw Cen MT" w:hAnsi="Tw Cen MT"/>
           <w:b/>
           <w:noProof/>
-          <w:sz w:val="26"/>
-          <w:szCs w:val="26"/>
+          <w:sz w:val="24"/>
+          <w:szCs w:val="24"/>
         </w:rPr>
         <mc:AlternateContent>
           <mc:Choice Requires="wps">
@@ -888,8 +819,8 @@
         <w:rPr>
           <w:rFonts w:ascii="Tw Cen MT" w:hAnsi="Tw Cen MT"/>
           <w:b/>
-          <w:sz w:val="26"/>
-          <w:szCs w:val="26"/>
+          <w:sz w:val="24"/>
+          <w:szCs w:val="24"/>
         </w:rPr>
         <w:t>Employment and Experience:</w:t>
       </w:r>
@@ -903,28 +834,24 @@
         </w:numPr>
         <w:rPr>
           <w:rFonts w:ascii="Tw Cen MT" w:hAnsi="Tw Cen MT"/>
-          <w:sz w:val="24"/>
           <w:u w:val="single"/>
         </w:rPr>
       </w:pPr>
       <w:r>
         <w:rPr>
           <w:rFonts w:ascii="Tw Cen MT" w:hAnsi="Tw Cen MT"/>
-          <w:sz w:val="24"/>
         </w:rPr>
         <w:t>Software Engineer</w:t>
       </w:r>
       <w:r>
         <w:rPr>
           <w:rFonts w:ascii="Tw Cen MT" w:hAnsi="Tw Cen MT"/>
-          <w:sz w:val="24"/>
         </w:rPr>
         <w:t xml:space="preserve">, </w:t>
       </w:r>
       <w:r>
         <w:rPr>
           <w:rFonts w:ascii="Tw Cen MT" w:hAnsi="Tw Cen MT"/>
-          <w:sz w:val="24"/>
         </w:rPr>
         <w:t xml:space="preserve">Microsoft (Sep 2022-Present) </w:t>
       </w:r>
@@ -938,105 +865,90 @@
         </w:numPr>
         <w:rPr>
           <w:rFonts w:ascii="Tw Cen MT" w:hAnsi="Tw Cen MT"/>
-          <w:sz w:val="24"/>
           <w:u w:val="single"/>
         </w:rPr>
       </w:pPr>
       <w:r>
         <w:rPr>
           <w:rFonts w:ascii="Tw Cen MT" w:hAnsi="Tw Cen MT"/>
-          <w:sz w:val="24"/>
         </w:rPr>
         <w:t>W</w:t>
       </w:r>
       <w:r>
         <w:rPr>
           <w:rFonts w:ascii="Tw Cen MT" w:hAnsi="Tw Cen MT"/>
-          <w:sz w:val="24"/>
         </w:rPr>
         <w:t xml:space="preserve">orking on Azure to deploy </w:t>
       </w:r>
       <w:r>
         <w:rPr>
           <w:rFonts w:ascii="Tw Cen MT" w:hAnsi="Tw Cen MT"/>
-          <w:sz w:val="24"/>
         </w:rPr>
         <w:t>a voicemail solution</w:t>
       </w:r>
       <w:r>
         <w:rPr>
           <w:rFonts w:ascii="Tw Cen MT" w:hAnsi="Tw Cen MT"/>
-          <w:sz w:val="24"/>
         </w:rPr>
         <w:t xml:space="preserve"> for</w:t>
       </w:r>
       <w:r>
         <w:rPr>
           <w:rFonts w:ascii="Tw Cen MT" w:hAnsi="Tw Cen MT"/>
-          <w:sz w:val="24"/>
         </w:rPr>
         <w:t xml:space="preserve"> a</w:t>
       </w:r>
       <w:r>
         <w:rPr>
           <w:rFonts w:ascii="Tw Cen MT" w:hAnsi="Tw Cen MT"/>
-          <w:sz w:val="24"/>
         </w:rPr>
         <w:t xml:space="preserve"> large </w:t>
       </w:r>
       <w:r>
         <w:rPr>
           <w:rFonts w:ascii="Tw Cen MT" w:hAnsi="Tw Cen MT"/>
-          <w:sz w:val="24"/>
         </w:rPr>
         <w:t>tel</w:t>
       </w:r>
       <w:r>
         <w:rPr>
           <w:rFonts w:ascii="Tw Cen MT" w:hAnsi="Tw Cen MT"/>
-          <w:sz w:val="24"/>
         </w:rPr>
         <w:t>co</w:t>
       </w:r>
       <w:r>
         <w:rPr>
           <w:rFonts w:ascii="Tw Cen MT" w:hAnsi="Tw Cen MT"/>
-          <w:sz w:val="24"/>
         </w:rPr>
         <w:t xml:space="preserve">. Using </w:t>
       </w:r>
       <w:r>
         <w:rPr>
           <w:rFonts w:ascii="Tw Cen MT" w:hAnsi="Tw Cen MT"/>
-          <w:sz w:val="24"/>
         </w:rPr>
         <w:t>Kubernetes infrastructure</w:t>
       </w:r>
       <w:r>
         <w:rPr>
           <w:rFonts w:ascii="Tw Cen MT" w:hAnsi="Tw Cen MT"/>
-          <w:sz w:val="24"/>
         </w:rPr>
         <w:t xml:space="preserve"> for</w:t>
       </w:r>
       <w:r>
         <w:rPr>
           <w:rFonts w:ascii="Tw Cen MT" w:hAnsi="Tw Cen MT"/>
-          <w:sz w:val="24"/>
         </w:rPr>
         <w:t xml:space="preserve"> maintenance and debugging, writing</w:t>
       </w:r>
       <w:r>
         <w:rPr>
           <w:rFonts w:ascii="Tw Cen MT" w:hAnsi="Tw Cen MT"/>
-          <w:sz w:val="24"/>
         </w:rPr>
         <w:t xml:space="preserve"> Python</w:t>
       </w:r>
       <w:r>
         <w:rPr>
           <w:rFonts w:ascii="Tw Cen MT" w:hAnsi="Tw Cen MT"/>
-          <w:sz w:val="24"/>
         </w:rPr>
         <w:t xml:space="preserve"> automation scripts to manage and fix CVEs, and working with Rust to improve the solution functionality.</w:t>
       </w:r>
@@ -1050,128 +962,169 @@
         </w:numPr>
         <w:rPr>
           <w:rFonts w:ascii="Tw Cen MT" w:hAnsi="Tw Cen MT"/>
-          <w:sz w:val="24"/>
           <w:u w:val="single"/>
         </w:rPr>
       </w:pPr>
       <w:r>
         <w:rPr>
           <w:rFonts w:ascii="Tw Cen MT" w:hAnsi="Tw Cen MT"/>
-          <w:sz w:val="24"/>
+        </w:rPr>
+        <w:t>Scrum master for a team of 10, implementing</w:t>
+      </w:r>
+      <w:r>
+        <w:rPr>
+          <w:rFonts w:ascii="Tw Cen MT" w:hAnsi="Tw Cen MT"/>
+        </w:rPr>
+        <w:t xml:space="preserve"> and running</w:t>
+      </w:r>
+      <w:r>
+        <w:rPr>
+          <w:rFonts w:ascii="Tw Cen MT" w:hAnsi="Tw Cen MT"/>
+        </w:rPr>
+        <w:t xml:space="preserve"> sprint ceremon</w:t>
+      </w:r>
+      <w:r>
+        <w:rPr>
+          <w:rFonts w:ascii="Tw Cen MT" w:hAnsi="Tw Cen MT"/>
+        </w:rPr>
+        <w:t>ies</w:t>
+      </w:r>
+      <w:r>
+        <w:rPr>
+          <w:rFonts w:ascii="Tw Cen MT" w:hAnsi="Tw Cen MT"/>
+        </w:rPr>
+        <w:t xml:space="preserve"> </w:t>
+      </w:r>
+      <w:r>
+        <w:rPr>
+          <w:rFonts w:ascii="Tw Cen MT" w:hAnsi="Tw Cen MT"/>
+        </w:rPr>
+        <w:t>as well as</w:t>
+      </w:r>
+      <w:r>
+        <w:rPr>
+          <w:rFonts w:ascii="Tw Cen MT" w:hAnsi="Tw Cen MT"/>
+        </w:rPr>
+        <w:t xml:space="preserve"> </w:t>
+      </w:r>
+      <w:r>
+        <w:rPr>
+          <w:rFonts w:ascii="Tw Cen MT" w:hAnsi="Tw Cen MT"/>
+        </w:rPr>
+        <w:t xml:space="preserve">continually </w:t>
+      </w:r>
+      <w:r>
+        <w:rPr>
+          <w:rFonts w:ascii="Tw Cen MT" w:hAnsi="Tw Cen MT"/>
+        </w:rPr>
+        <w:t xml:space="preserve">improving the </w:t>
+      </w:r>
+      <w:r>
+        <w:rPr>
+          <w:rFonts w:ascii="Tw Cen MT" w:hAnsi="Tw Cen MT"/>
+        </w:rPr>
+        <w:t>efficiency of daily meetings.</w:t>
+      </w:r>
+    </w:p>
+    <w:p>
+      <w:pPr>
+        <w:pStyle w:val="ListParagraph"/>
+        <w:numPr>
+          <w:ilvl w:val="1"/>
+          <w:numId w:val="5"/>
+        </w:numPr>
+        <w:rPr>
+          <w:rFonts w:ascii="Tw Cen MT" w:hAnsi="Tw Cen MT"/>
+          <w:u w:val="single"/>
+        </w:rPr>
+      </w:pPr>
+      <w:r>
+        <w:rPr>
+          <w:rFonts w:ascii="Tw Cen MT" w:hAnsi="Tw Cen MT"/>
         </w:rPr>
         <w:t>Worked with</w:t>
       </w:r>
       <w:r>
         <w:rPr>
           <w:rFonts w:ascii="Tw Cen MT" w:hAnsi="Tw Cen MT"/>
-          <w:sz w:val="24"/>
         </w:rPr>
         <w:t xml:space="preserve"> Java and </w:t>
       </w:r>
       <w:r>
         <w:rPr>
           <w:rFonts w:ascii="Tw Cen MT" w:hAnsi="Tw Cen MT"/>
-          <w:sz w:val="24"/>
         </w:rPr>
         <w:t>JavaScript</w:t>
       </w:r>
       <w:r>
         <w:rPr>
           <w:rFonts w:ascii="Tw Cen MT" w:hAnsi="Tw Cen MT"/>
-          <w:sz w:val="24"/>
         </w:rPr>
         <w:t xml:space="preserve"> to maintain a</w:t>
       </w:r>
       <w:r>
         <w:rPr>
           <w:rFonts w:ascii="Tw Cen MT" w:hAnsi="Tw Cen MT"/>
-          <w:sz w:val="24"/>
         </w:rPr>
         <w:t xml:space="preserve"> </w:t>
       </w:r>
       <w:r>
         <w:rPr>
           <w:rFonts w:ascii="Tw Cen MT" w:hAnsi="Tw Cen MT"/>
-          <w:sz w:val="24"/>
         </w:rPr>
         <w:t>workplace</w:t>
       </w:r>
       <w:r>
         <w:rPr>
           <w:rFonts w:ascii="Tw Cen MT" w:hAnsi="Tw Cen MT"/>
-          <w:sz w:val="24"/>
         </w:rPr>
         <w:t xml:space="preserve"> messagi</w:t>
       </w:r>
       <w:r>
         <w:rPr>
           <w:rFonts w:ascii="Tw Cen MT" w:hAnsi="Tw Cen MT"/>
-          <w:sz w:val="24"/>
         </w:rPr>
         <w:t xml:space="preserve">ng </w:t>
       </w:r>
       <w:r>
         <w:rPr>
           <w:rFonts w:ascii="Tw Cen MT" w:hAnsi="Tw Cen MT"/>
-          <w:sz w:val="24"/>
         </w:rPr>
         <w:t xml:space="preserve">app </w:t>
       </w:r>
       <w:r>
         <w:rPr>
           <w:rFonts w:ascii="Tw Cen MT" w:hAnsi="Tw Cen MT"/>
-          <w:sz w:val="24"/>
         </w:rPr>
         <w:t>sold to</w:t>
       </w:r>
       <w:r>
         <w:rPr>
           <w:rFonts w:ascii="Tw Cen MT" w:hAnsi="Tw Cen MT"/>
-          <w:sz w:val="24"/>
         </w:rPr>
         <w:t xml:space="preserve"> small businesses that </w:t>
       </w:r>
       <w:r>
         <w:rPr>
           <w:rFonts w:ascii="Tw Cen MT" w:hAnsi="Tw Cen MT"/>
-          <w:sz w:val="24"/>
         </w:rPr>
         <w:t>integrates</w:t>
       </w:r>
       <w:r>
         <w:rPr>
           <w:rFonts w:ascii="Tw Cen MT" w:hAnsi="Tw Cen MT"/>
-          <w:sz w:val="24"/>
-        </w:rPr>
-        <w:t xml:space="preserve"> with </w:t>
-      </w:r>
-      <w:proofErr w:type="gramStart"/>
-      <w:r>
-        <w:rPr>
-          <w:rFonts w:ascii="Tw Cen MT" w:hAnsi="Tw Cen MT"/>
-          <w:sz w:val="24"/>
-        </w:rPr>
-        <w:t>users</w:t>
-      </w:r>
-      <w:proofErr w:type="gramEnd"/>
-      <w:r>
-        <w:rPr>
-          <w:rFonts w:ascii="Tw Cen MT" w:hAnsi="Tw Cen MT"/>
-          <w:sz w:val="24"/>
-        </w:rPr>
-        <w:t xml:space="preserve"> </w:t>
-      </w:r>
-      <w:r>
-        <w:rPr>
-          <w:rFonts w:ascii="Tw Cen MT" w:hAnsi="Tw Cen MT"/>
-          <w:sz w:val="24"/>
+        </w:rPr>
+        <w:t xml:space="preserve"> with users </w:t>
+      </w:r>
+      <w:r>
+        <w:rPr>
+          <w:rFonts w:ascii="Tw Cen MT" w:hAnsi="Tw Cen MT"/>
         </w:rPr>
         <w:t>mobile numbers</w:t>
       </w:r>
       <w:r>
         <w:rPr>
           <w:rFonts w:ascii="Tw Cen MT" w:hAnsi="Tw Cen MT"/>
-          <w:sz w:val="24"/>
         </w:rPr>
         <w:t>.</w:t>
       </w:r>
@@ -1185,42 +1138,36 @@
         </w:numPr>
         <w:rPr>
           <w:rFonts w:ascii="Tw Cen MT" w:hAnsi="Tw Cen MT"/>
-          <w:sz w:val="24"/>
           <w:u w:val="single"/>
         </w:rPr>
       </w:pPr>
       <w:r>
         <w:rPr>
           <w:rFonts w:ascii="Tw Cen MT" w:hAnsi="Tw Cen MT"/>
-          <w:sz w:val="24"/>
         </w:rPr>
         <w:t>Built a</w:t>
       </w:r>
       <w:r>
         <w:rPr>
           <w:rFonts w:ascii="Tw Cen MT" w:hAnsi="Tw Cen MT"/>
-          <w:sz w:val="24"/>
         </w:rPr>
         <w:t xml:space="preserve"> personal</w:t>
       </w:r>
       <w:r>
         <w:rPr>
           <w:rFonts w:ascii="Tw Cen MT" w:hAnsi="Tw Cen MT"/>
-          <w:sz w:val="24"/>
         </w:rPr>
         <w:t xml:space="preserve"> website using React</w:t>
       </w:r>
       <w:r>
         <w:rPr>
           <w:rFonts w:ascii="Tw Cen MT" w:hAnsi="Tw Cen MT"/>
-          <w:sz w:val="24"/>
         </w:rPr>
         <w:t xml:space="preserve"> -</w:t>
       </w:r>
       <w:r>
         <w:rPr>
           <w:rFonts w:ascii="Tw Cen MT" w:hAnsi="Tw Cen MT"/>
-          <w:sz w:val="24"/>
         </w:rPr>
         <w:t xml:space="preserve"> </w:t>
       </w:r>
@@ -1229,7 +1176,6 @@
           <w:rPr>
             <w:rStyle w:val="Hyperlink"/>
             <w:rFonts w:ascii="Tw Cen MT" w:hAnsi="Tw Cen MT"/>
-            <w:sz w:val="24"/>
           </w:rPr>
           <w:t>https://www.jamesjhirst.com/</w:t>
         </w:r>
@@ -1237,7 +1183,6 @@
       <w:r>
         <w:rPr>
           <w:rFonts w:ascii="Tw Cen MT" w:hAnsi="Tw Cen MT"/>
-          <w:sz w:val="24"/>
         </w:rPr>
         <w:t>.</w:t>
       </w:r>
@@ -1251,70 +1196,60 @@
         </w:numPr>
         <w:rPr>
           <w:rFonts w:ascii="Tw Cen MT" w:hAnsi="Tw Cen MT"/>
-          <w:sz w:val="24"/>
           <w:u w:val="single"/>
         </w:rPr>
       </w:pPr>
       <w:r>
         <w:rPr>
           <w:rFonts w:ascii="Tw Cen MT" w:hAnsi="Tw Cen MT"/>
-          <w:sz w:val="24"/>
         </w:rPr>
         <w:t>Software Engineer at Microsoft, 8-week virtual internship</w:t>
       </w:r>
       <w:r>
         <w:rPr>
           <w:rFonts w:ascii="Tw Cen MT" w:hAnsi="Tw Cen MT"/>
-          <w:sz w:val="24"/>
         </w:rPr>
         <w:t xml:space="preserve"> (2021)</w:t>
       </w:r>
       <w:r>
         <w:rPr>
           <w:rFonts w:ascii="Tw Cen MT" w:hAnsi="Tw Cen MT"/>
-          <w:sz w:val="24"/>
         </w:rPr>
         <w:t xml:space="preserve"> writing </w:t>
       </w:r>
       <w:r>
         <w:rPr>
           <w:rFonts w:ascii="Tw Cen MT" w:hAnsi="Tw Cen MT"/>
-          <w:sz w:val="24"/>
         </w:rPr>
         <w:t>P</w:t>
       </w:r>
       <w:r>
         <w:rPr>
           <w:rFonts w:ascii="Tw Cen MT" w:hAnsi="Tw Cen MT"/>
-          <w:sz w:val="24"/>
         </w:rPr>
         <w:t xml:space="preserve">ython scripts to improve the automation of </w:t>
       </w:r>
       <w:r>
         <w:rPr>
           <w:rFonts w:ascii="Tw Cen MT" w:hAnsi="Tw Cen MT"/>
-          <w:sz w:val="24"/>
         </w:rPr>
         <w:t>VM deployment and</w:t>
       </w:r>
       <w:r>
         <w:rPr>
           <w:rFonts w:ascii="Tw Cen MT" w:hAnsi="Tw Cen MT"/>
-          <w:sz w:val="24"/>
         </w:rPr>
         <w:t xml:space="preserve"> management f</w:t>
       </w:r>
       <w:r>
         <w:rPr>
           <w:rFonts w:ascii="Tw Cen MT" w:hAnsi="Tw Cen MT"/>
-          <w:sz w:val="24"/>
         </w:rPr>
         <w:t>or</w:t>
       </w:r>
       <w:r>
         <w:rPr>
           <w:rFonts w:ascii="Tw Cen MT" w:hAnsi="Tw Cen MT"/>
-          <w:sz w:val="24"/>
         </w:rPr>
         <w:t xml:space="preserve"> products in the telecoms sector.</w:t>
       </w:r>
@@ -1328,14 +1263,12 @@
         </w:numPr>
         <w:rPr>
           <w:rFonts w:ascii="Tw Cen MT" w:hAnsi="Tw Cen MT"/>
-          <w:sz w:val="24"/>
           <w:u w:val="single"/>
         </w:rPr>
       </w:pPr>
       <w:r>
         <w:rPr>
           <w:rFonts w:ascii="Tw Cen MT" w:hAnsi="Tw Cen MT"/>
-          <w:sz w:val="24"/>
         </w:rPr>
         <w:t xml:space="preserve">Led a team to win </w:t>
       </w:r>
@@ -1344,7 +1277,6 @@
           <w:rPr>
             <w:rStyle w:val="Hyperlink"/>
             <w:rFonts w:ascii="Tw Cen MT" w:hAnsi="Tw Cen MT"/>
-            <w:sz w:val="24"/>
             <w:u w:val="none"/>
           </w:rPr>
           <w:t>BL4S</w:t>
@@ -1354,7 +1286,6 @@
         <w:rPr>
           <w:rStyle w:val="Hyperlink"/>
           <w:rFonts w:ascii="Tw Cen MT" w:hAnsi="Tw Cen MT"/>
-          <w:sz w:val="24"/>
           <w:u w:val="none"/>
         </w:rPr>
         <w:t xml:space="preserve"> (</w:t>
@@ -1362,168 +1293,108 @@
       <w:r>
         <w:rPr>
           <w:rFonts w:ascii="Tw Cen MT" w:hAnsi="Tw Cen MT"/>
-          <w:sz w:val="24"/>
-        </w:rPr>
-        <w:t>201</w:t>
-      </w:r>
-      <w:r>
-        <w:rPr>
-          <w:rFonts w:ascii="Tw Cen MT" w:hAnsi="Tw Cen MT"/>
-          <w:sz w:val="24"/>
-        </w:rPr>
-        <w:t>6</w:t>
-      </w:r>
-      <w:r>
-        <w:rPr>
-          <w:rFonts w:ascii="Tw Cen MT" w:hAnsi="Tw Cen MT"/>
-          <w:sz w:val="24"/>
-        </w:rPr>
-        <w:t>)</w:t>
-      </w:r>
-      <w:r>
-        <w:rPr>
-          <w:rFonts w:ascii="Tw Cen MT" w:hAnsi="Tw Cen MT"/>
-          <w:sz w:val="24"/>
-        </w:rPr>
-        <w:t>, an i</w:t>
-      </w:r>
-      <w:r>
-        <w:rPr>
-          <w:rFonts w:ascii="Tw Cen MT" w:hAnsi="Tw Cen MT"/>
-          <w:sz w:val="24"/>
+        </w:rPr>
+        <w:t>2016), an i</w:t>
+      </w:r>
+      <w:r>
+        <w:rPr>
+          <w:rFonts w:ascii="Tw Cen MT" w:hAnsi="Tw Cen MT"/>
         </w:rPr>
         <w:t>nternational competition</w:t>
       </w:r>
       <w:r>
         <w:rPr>
           <w:rFonts w:ascii="Tw Cen MT" w:hAnsi="Tw Cen MT"/>
-          <w:sz w:val="24"/>
         </w:rPr>
         <w:t xml:space="preserve"> held by CERN. Our</w:t>
       </w:r>
       <w:r>
         <w:rPr>
           <w:rFonts w:ascii="Tw Cen MT" w:hAnsi="Tw Cen MT"/>
-          <w:sz w:val="24"/>
         </w:rPr>
         <w:t xml:space="preserve"> </w:t>
       </w:r>
       <w:r>
         <w:rPr>
           <w:rFonts w:ascii="Tw Cen MT" w:hAnsi="Tw Cen MT"/>
-          <w:sz w:val="24"/>
         </w:rPr>
         <w:t xml:space="preserve">winning proposal was an </w:t>
       </w:r>
       <w:r>
         <w:rPr>
           <w:rFonts w:ascii="Tw Cen MT" w:hAnsi="Tw Cen MT"/>
-          <w:sz w:val="24"/>
         </w:rPr>
         <w:t>experiment to</w:t>
       </w:r>
       <w:r>
         <w:rPr>
           <w:rFonts w:ascii="Tw Cen MT" w:hAnsi="Tw Cen MT"/>
-          <w:sz w:val="24"/>
-        </w:rPr>
-        <w:t xml:space="preserve"> investigate </w:t>
-      </w:r>
-      <w:r>
-        <w:rPr>
-          <w:rFonts w:ascii="Tw Cen MT" w:hAnsi="Tw Cen MT"/>
-          <w:sz w:val="24"/>
-        </w:rPr>
-        <w:t>Einstein’s Special Theory of Relativity</w:t>
-      </w:r>
-      <w:r>
-        <w:rPr>
-          <w:rFonts w:ascii="Tw Cen MT" w:hAnsi="Tw Cen MT"/>
-          <w:sz w:val="24"/>
-        </w:rPr>
-        <w:t xml:space="preserve">. </w:t>
-      </w:r>
-      <w:r>
-        <w:rPr>
-          <w:rFonts w:ascii="Tw Cen MT" w:hAnsi="Tw Cen MT"/>
-          <w:sz w:val="24"/>
-        </w:rPr>
-        <w:t>Subsequently</w:t>
-      </w:r>
-      <w:r>
-        <w:rPr>
-          <w:rFonts w:ascii="Tw Cen MT" w:hAnsi="Tw Cen MT"/>
-          <w:sz w:val="24"/>
-        </w:rPr>
-        <w:t xml:space="preserve"> c</w:t>
-      </w:r>
-      <w:r>
-        <w:rPr>
-          <w:rFonts w:ascii="Tw Cen MT" w:hAnsi="Tw Cen MT"/>
-          <w:sz w:val="24"/>
+        </w:rPr>
+        <w:t xml:space="preserve"> investigate Einstein’s Special Theory of Relativity. </w:t>
+      </w:r>
+      <w:r>
+        <w:rPr>
+          <w:rFonts w:ascii="Tw Cen MT" w:hAnsi="Tw Cen MT"/>
+        </w:rPr>
+        <w:t>Subsequently c</w:t>
+      </w:r>
+      <w:r>
+        <w:rPr>
+          <w:rFonts w:ascii="Tw Cen MT" w:hAnsi="Tw Cen MT"/>
         </w:rPr>
         <w:t xml:space="preserve">ompleted data collection using a particle accelerator at CERN and </w:t>
       </w:r>
       <w:r>
         <w:rPr>
           <w:rFonts w:ascii="Tw Cen MT" w:hAnsi="Tw Cen MT"/>
-          <w:sz w:val="24"/>
         </w:rPr>
         <w:t>p</w:t>
       </w:r>
       <w:r>
         <w:rPr>
           <w:rFonts w:ascii="Tw Cen MT" w:hAnsi="Tw Cen MT"/>
-          <w:sz w:val="24"/>
         </w:rPr>
         <w:t xml:space="preserve">ublished </w:t>
       </w:r>
       <w:r>
         <w:rPr>
           <w:rFonts w:ascii="Tw Cen MT" w:hAnsi="Tw Cen MT"/>
-          <w:sz w:val="24"/>
         </w:rPr>
         <w:t xml:space="preserve">a </w:t>
       </w:r>
       <w:r>
         <w:rPr>
           <w:rFonts w:ascii="Tw Cen MT" w:hAnsi="Tw Cen MT"/>
-          <w:sz w:val="24"/>
         </w:rPr>
         <w:t>scientific paper in IOP Journal a</w:t>
       </w:r>
       <w:r>
         <w:rPr>
           <w:rFonts w:ascii="Tw Cen MT" w:hAnsi="Tw Cen MT"/>
-          <w:sz w:val="24"/>
         </w:rPr>
         <w:t xml:space="preserve">nd </w:t>
       </w:r>
       <w:r>
         <w:rPr>
           <w:rFonts w:ascii="Tw Cen MT" w:hAnsi="Tw Cen MT"/>
-          <w:sz w:val="24"/>
         </w:rPr>
         <w:t>on</w:t>
       </w:r>
       <w:r>
         <w:rPr>
           <w:rFonts w:ascii="Tw Cen MT" w:hAnsi="Tw Cen MT"/>
-          <w:sz w:val="24"/>
         </w:rPr>
         <w:t xml:space="preserve"> the</w:t>
       </w:r>
       <w:r>
         <w:rPr>
           <w:rFonts w:ascii="Tw Cen MT" w:hAnsi="Tw Cen MT"/>
-          <w:sz w:val="24"/>
         </w:rPr>
         <w:t xml:space="preserve"> CERN website</w:t>
       </w:r>
       <w:r>
         <w:rPr>
           <w:rFonts w:ascii="Tw Cen MT" w:hAnsi="Tw Cen MT"/>
-          <w:sz w:val="24"/>
         </w:rPr>
         <w:t>.</w:t>
       </w:r>
@@ -1537,49 +1408,42 @@
         </w:numPr>
         <w:rPr>
           <w:rFonts w:ascii="Tw Cen MT" w:hAnsi="Tw Cen MT"/>
-          <w:sz w:val="24"/>
           <w:u w:val="single"/>
         </w:rPr>
       </w:pPr>
       <w:r>
         <w:rPr>
           <w:rFonts w:ascii="Tw Cen MT" w:hAnsi="Tw Cen MT"/>
-          <w:sz w:val="24"/>
         </w:rPr>
         <w:t>Worked on a m</w:t>
       </w:r>
       <w:r>
         <w:rPr>
           <w:rFonts w:ascii="Tw Cen MT" w:hAnsi="Tw Cen MT"/>
-          <w:sz w:val="24"/>
         </w:rPr>
         <w:t>achine Learning Ecology project</w:t>
       </w:r>
       <w:r>
         <w:rPr>
           <w:rFonts w:ascii="Tw Cen MT" w:hAnsi="Tw Cen MT"/>
-          <w:sz w:val="24"/>
         </w:rPr>
         <w:t xml:space="preserve"> (2022)</w:t>
       </w:r>
       <w:r>
         <w:rPr>
           <w:rFonts w:ascii="Tw Cen MT" w:hAnsi="Tw Cen MT"/>
-          <w:sz w:val="24"/>
         </w:rPr>
         <w:t xml:space="preserve"> using Detectron2 to predict the location of tree crowns to improve estimates of carbon store in forests and other locations</w:t>
       </w:r>
       <w:r>
         <w:rPr>
           <w:rFonts w:ascii="Tw Cen MT" w:hAnsi="Tw Cen MT"/>
-          <w:sz w:val="24"/>
         </w:rPr>
         <w:t>. Resulted in a scientific paper published in a variety of journals</w:t>
       </w:r>
       <w:r>
         <w:rPr>
           <w:rFonts w:ascii="Tw Cen MT" w:hAnsi="Tw Cen MT"/>
-          <w:sz w:val="24"/>
         </w:rPr>
         <w:t>.</w:t>
       </w:r>
@@ -1593,100 +1457,72 @@
         </w:numPr>
         <w:rPr>
           <w:rFonts w:ascii="Tw Cen MT" w:hAnsi="Tw Cen MT"/>
-          <w:sz w:val="24"/>
           <w:u w:val="single"/>
         </w:rPr>
       </w:pPr>
       <w:r>
         <w:rPr>
           <w:rFonts w:ascii="Tw Cen MT" w:hAnsi="Tw Cen MT"/>
-          <w:sz w:val="24"/>
         </w:rPr>
         <w:t xml:space="preserve">Restaurant manager </w:t>
       </w:r>
       <w:r>
         <w:rPr>
           <w:rFonts w:ascii="Tw Cen MT" w:hAnsi="Tw Cen MT"/>
-          <w:sz w:val="24"/>
-        </w:rPr>
-        <w:t xml:space="preserve">with </w:t>
-      </w:r>
-      <w:proofErr w:type="spellStart"/>
-      <w:r>
-        <w:rPr>
-          <w:rFonts w:ascii="Tw Cen MT" w:hAnsi="Tw Cen MT"/>
-          <w:sz w:val="24"/>
-        </w:rPr>
-        <w:t>Hotelplan</w:t>
-      </w:r>
-      <w:proofErr w:type="spellEnd"/>
-      <w:r>
-        <w:rPr>
-          <w:rFonts w:ascii="Tw Cen MT" w:hAnsi="Tw Cen MT"/>
-          <w:sz w:val="24"/>
+        </w:rPr>
+        <w:t xml:space="preserve">with Hotelplan </w:t>
+      </w:r>
+      <w:r>
+        <w:rPr>
+          <w:rFonts w:ascii="Tw Cen MT" w:hAnsi="Tw Cen MT"/>
+        </w:rPr>
+        <w:t xml:space="preserve">(2017-18) </w:t>
+      </w:r>
+      <w:r>
+        <w:rPr>
+          <w:rFonts w:ascii="Tw Cen MT" w:hAnsi="Tw Cen MT"/>
+        </w:rPr>
+        <w:t>during a</w:t>
+      </w:r>
+      <w:r>
+        <w:rPr>
+          <w:rFonts w:ascii="Tw Cen MT" w:hAnsi="Tw Cen MT"/>
+        </w:rPr>
+        <w:t xml:space="preserve"> winter season, managing 20 staff of varying ages.</w:t>
+      </w:r>
+      <w:r>
+        <w:rPr>
+          <w:rFonts w:ascii="Tw Cen MT" w:hAnsi="Tw Cen MT"/>
+        </w:rPr>
+        <w:t xml:space="preserve"> Achieved ‘Mountain Spirit Award’</w:t>
+      </w:r>
+      <w:r>
+        <w:rPr>
+          <w:rFonts w:ascii="Tw Cen MT" w:hAnsi="Tw Cen MT"/>
         </w:rPr>
         <w:t xml:space="preserve"> </w:t>
       </w:r>
       <w:r>
         <w:rPr>
           <w:rFonts w:ascii="Tw Cen MT" w:hAnsi="Tw Cen MT"/>
-          <w:sz w:val="24"/>
-        </w:rPr>
-        <w:t xml:space="preserve">(2017-18) </w:t>
-      </w:r>
-      <w:r>
-        <w:rPr>
-          <w:rFonts w:ascii="Tw Cen MT" w:hAnsi="Tw Cen MT"/>
-          <w:sz w:val="24"/>
-        </w:rPr>
-        <w:t>during a</w:t>
-      </w:r>
-      <w:r>
-        <w:rPr>
-          <w:rFonts w:ascii="Tw Cen MT" w:hAnsi="Tw Cen MT"/>
-          <w:sz w:val="24"/>
-        </w:rPr>
-        <w:t xml:space="preserve"> winter season, managing 20 staff of varying ages.</w:t>
-      </w:r>
-      <w:r>
-        <w:rPr>
-          <w:rFonts w:ascii="Tw Cen MT" w:hAnsi="Tw Cen MT"/>
-          <w:sz w:val="24"/>
-        </w:rPr>
-        <w:t xml:space="preserve"> Achieved ‘Mountain Spirit Award’</w:t>
-      </w:r>
-      <w:r>
-        <w:rPr>
-          <w:rFonts w:ascii="Tw Cen MT" w:hAnsi="Tw Cen MT"/>
-          <w:sz w:val="24"/>
-        </w:rPr>
-        <w:t xml:space="preserve"> </w:t>
-      </w:r>
-      <w:r>
-        <w:rPr>
-          <w:rFonts w:ascii="Tw Cen MT" w:hAnsi="Tw Cen MT"/>
-          <w:sz w:val="24"/>
         </w:rPr>
         <w:t xml:space="preserve">out of </w:t>
       </w:r>
       <w:r>
         <w:rPr>
           <w:rFonts w:ascii="Tw Cen MT" w:hAnsi="Tw Cen MT"/>
-          <w:sz w:val="24"/>
         </w:rPr>
         <w:t>500 employees</w:t>
       </w:r>
       <w:r>
         <w:rPr>
           <w:rFonts w:ascii="Tw Cen MT" w:hAnsi="Tw Cen MT"/>
-          <w:sz w:val="24"/>
         </w:rPr>
         <w:t xml:space="preserve"> for performance</w:t>
       </w:r>
       <w:r>
         <w:rPr>
           <w:rFonts w:ascii="Tw Cen MT" w:hAnsi="Tw Cen MT"/>
-          <w:sz w:val="24"/>
         </w:rPr>
         <w:t xml:space="preserve">. </w:t>
       </w:r>
@@ -1700,20 +1536,17 @@
         </w:numPr>
         <w:rPr>
           <w:rFonts w:ascii="Tw Cen MT" w:hAnsi="Tw Cen MT"/>
-          <w:sz w:val="24"/>
-        </w:rPr>
-      </w:pPr>
-      <w:r>
-        <w:rPr>
-          <w:rFonts w:ascii="Tw Cen MT" w:hAnsi="Tw Cen MT"/>
-          <w:sz w:val="24"/>
+        </w:rPr>
+      </w:pPr>
+      <w:r>
+        <w:rPr>
+          <w:rFonts w:ascii="Tw Cen MT" w:hAnsi="Tw Cen MT"/>
         </w:rPr>
         <w:t>Private tutoring for Maths as well as Explore Learning Colchester Tutor</w:t>
       </w:r>
       <w:r>
         <w:rPr>
           <w:rFonts w:ascii="Tw Cen MT" w:hAnsi="Tw Cen MT"/>
-          <w:sz w:val="24"/>
         </w:rPr>
         <w:t xml:space="preserve"> (2017).</w:t>
       </w:r>
@@ -1732,8 +1565,8 @@
           <w:rFonts w:ascii="Tw Cen MT" w:hAnsi="Tw Cen MT"/>
           <w:b/>
           <w:noProof/>
-          <w:sz w:val="26"/>
-          <w:szCs w:val="26"/>
+          <w:sz w:val="24"/>
+          <w:szCs w:val="24"/>
         </w:rPr>
         <mc:AlternateContent>
           <mc:Choice Requires="wps">
@@ -1806,8 +1639,8 @@
         <w:rPr>
           <w:rFonts w:ascii="Tw Cen MT" w:hAnsi="Tw Cen MT"/>
           <w:b/>
-          <w:sz w:val="26"/>
-          <w:szCs w:val="26"/>
+          <w:sz w:val="24"/>
+          <w:szCs w:val="24"/>
         </w:rPr>
         <w:t>Volunteer Work:</w:t>
       </w:r>
@@ -1821,13 +1654,13 @@
         </w:numPr>
         <w:rPr>
           <w:rFonts w:ascii="Tw Cen MT" w:hAnsi="Tw Cen MT"/>
-          <w:sz w:val="24"/>
-        </w:rPr>
-      </w:pPr>
-      <w:r>
-        <w:rPr>
-          <w:rFonts w:ascii="Tw Cen MT" w:hAnsi="Tw Cen MT"/>
-          <w:sz w:val="24"/>
+          <w:szCs w:val="20"/>
+        </w:rPr>
+      </w:pPr>
+      <w:r>
+        <w:rPr>
+          <w:rFonts w:ascii="Tw Cen MT" w:hAnsi="Tw Cen MT"/>
+          <w:szCs w:val="20"/>
         </w:rPr>
         <w:t>Shark Trust- machine learning and data management for an outreach project.</w:t>
       </w:r>
@@ -1841,13 +1674,13 @@
         </w:numPr>
         <w:rPr>
           <w:rFonts w:ascii="Tw Cen MT" w:hAnsi="Tw Cen MT"/>
-          <w:sz w:val="24"/>
-        </w:rPr>
-      </w:pPr>
-      <w:r>
-        <w:rPr>
-          <w:rFonts w:ascii="Tw Cen MT" w:hAnsi="Tw Cen MT"/>
-          <w:sz w:val="24"/>
+          <w:szCs w:val="20"/>
+        </w:rPr>
+      </w:pPr>
+      <w:r>
+        <w:rPr>
+          <w:rFonts w:ascii="Tw Cen MT" w:hAnsi="Tw Cen MT"/>
+          <w:szCs w:val="20"/>
         </w:rPr>
         <w:t>Kids Inspire- raising awareness for mental instabilities and disabilities in children.</w:t>
       </w:r>
@@ -1861,13 +1694,13 @@
         </w:numPr>
         <w:rPr>
           <w:rFonts w:ascii="Tw Cen MT" w:hAnsi="Tw Cen MT"/>
-          <w:sz w:val="24"/>
-        </w:rPr>
-      </w:pPr>
-      <w:r>
-        <w:rPr>
-          <w:rFonts w:ascii="Tw Cen MT" w:hAnsi="Tw Cen MT"/>
-          <w:sz w:val="24"/>
+          <w:szCs w:val="20"/>
+        </w:rPr>
+      </w:pPr>
+      <w:r>
+        <w:rPr>
+          <w:rFonts w:ascii="Tw Cen MT" w:hAnsi="Tw Cen MT"/>
+          <w:szCs w:val="20"/>
         </w:rPr>
         <w:t>Chelmsford Boys Club- painting and renovating youth rooms.</w:t>
       </w:r>
@@ -1881,13 +1714,13 @@
         </w:numPr>
         <w:rPr>
           <w:rFonts w:ascii="Tw Cen MT" w:hAnsi="Tw Cen MT"/>
-          <w:sz w:val="24"/>
-        </w:rPr>
-      </w:pPr>
-      <w:r>
-        <w:rPr>
-          <w:rFonts w:ascii="Tw Cen MT" w:hAnsi="Tw Cen MT"/>
-          <w:sz w:val="24"/>
+          <w:szCs w:val="20"/>
+        </w:rPr>
+      </w:pPr>
+      <w:r>
+        <w:rPr>
+          <w:rFonts w:ascii="Tw Cen MT" w:hAnsi="Tw Cen MT"/>
+          <w:szCs w:val="20"/>
         </w:rPr>
         <w:t>Youth Enquiry Centre Colchester- gardening and maintenance of the centre.</w:t>
       </w:r>
@@ -1897,8 +1730,8 @@
         <w:rPr>
           <w:rFonts w:ascii="Tw Cen MT" w:hAnsi="Tw Cen MT"/>
           <w:b/>
-          <w:sz w:val="26"/>
-          <w:szCs w:val="26"/>
+          <w:sz w:val="24"/>
+          <w:szCs w:val="24"/>
         </w:rPr>
       </w:pPr>
       <w:r>
@@ -1966,13 +1799,13 @@
                               <w:spacing w:after="0"/>
                               <w:rPr>
                                 <w:rFonts w:ascii="Tw Cen MT" w:hAnsi="Tw Cen MT"/>
-                                <w:sz w:val="24"/>
+                                <w:szCs w:val="20"/>
                               </w:rPr>
                             </w:pPr>
                             <w:r>
                               <w:rPr>
                                 <w:rFonts w:ascii="Tw Cen MT" w:hAnsi="Tw Cen MT"/>
-                                <w:sz w:val="24"/>
+                                <w:szCs w:val="20"/>
                               </w:rPr>
                               <w:t>Cambridge University Ski Freestyle Captain</w:t>
                             </w:r>
@@ -1982,20 +1815,20 @@
                               <w:spacing w:after="0"/>
                               <w:rPr>
                                 <w:rFonts w:ascii="Tw Cen MT" w:hAnsi="Tw Cen MT"/>
-                                <w:sz w:val="24"/>
+                                <w:szCs w:val="20"/>
                               </w:rPr>
                             </w:pPr>
                             <w:r>
                               <w:rPr>
                                 <w:rFonts w:ascii="Tw Cen MT" w:hAnsi="Tw Cen MT"/>
-                                <w:sz w:val="24"/>
+                                <w:szCs w:val="20"/>
                               </w:rPr>
                               <w:t>Wado-Ryu Karate- 2nd Dan Black belt</w:t>
                             </w:r>
                             <w:r>
                               <w:rPr>
                                 <w:rFonts w:ascii="Tw Cen MT" w:hAnsi="Tw Cen MT"/>
-                                <w:sz w:val="24"/>
+                                <w:szCs w:val="20"/>
                               </w:rPr>
                               <w:tab/>
                             </w:r>
@@ -2005,20 +1838,20 @@
                               <w:spacing w:after="0"/>
                               <w:rPr>
                                 <w:rFonts w:ascii="Tw Cen MT" w:hAnsi="Tw Cen MT"/>
-                                <w:sz w:val="24"/>
+                                <w:szCs w:val="20"/>
                               </w:rPr>
                             </w:pPr>
                             <w:r>
                               <w:rPr>
                                 <w:rFonts w:ascii="Tw Cen MT" w:hAnsi="Tw Cen MT"/>
-                                <w:sz w:val="24"/>
+                                <w:szCs w:val="20"/>
                               </w:rPr>
                               <w:t>National Citizenship Service Award</w:t>
                             </w:r>
                             <w:r>
                               <w:rPr>
                                 <w:rFonts w:ascii="Tw Cen MT" w:hAnsi="Tw Cen MT"/>
-                                <w:sz w:val="24"/>
+                                <w:szCs w:val="20"/>
                               </w:rPr>
                               <w:tab/>
                             </w:r>
@@ -2057,13 +1890,13 @@
                         <w:spacing w:after="0"/>
                         <w:rPr>
                           <w:rFonts w:ascii="Tw Cen MT" w:hAnsi="Tw Cen MT"/>
-                          <w:sz w:val="24"/>
+                          <w:szCs w:val="20"/>
                         </w:rPr>
                       </w:pPr>
                       <w:r>
                         <w:rPr>
                           <w:rFonts w:ascii="Tw Cen MT" w:hAnsi="Tw Cen MT"/>
-                          <w:sz w:val="24"/>
+                          <w:szCs w:val="20"/>
                         </w:rPr>
                         <w:t>Cambridge University Ski Freestyle Captain</w:t>
                       </w:r>
@@ -2073,20 +1906,20 @@
                         <w:spacing w:after="0"/>
                         <w:rPr>
                           <w:rFonts w:ascii="Tw Cen MT" w:hAnsi="Tw Cen MT"/>
-                          <w:sz w:val="24"/>
+                          <w:szCs w:val="20"/>
                         </w:rPr>
                       </w:pPr>
                       <w:r>
                         <w:rPr>
                           <w:rFonts w:ascii="Tw Cen MT" w:hAnsi="Tw Cen MT"/>
-                          <w:sz w:val="24"/>
+                          <w:szCs w:val="20"/>
                         </w:rPr>
                         <w:t>Wado-Ryu Karate- 2nd Dan Black belt</w:t>
                       </w:r>
                       <w:r>
                         <w:rPr>
                           <w:rFonts w:ascii="Tw Cen MT" w:hAnsi="Tw Cen MT"/>
-                          <w:sz w:val="24"/>
+                          <w:szCs w:val="20"/>
                         </w:rPr>
                         <w:tab/>
                       </w:r>
@@ -2096,20 +1929,20 @@
                         <w:spacing w:after="0"/>
                         <w:rPr>
                           <w:rFonts w:ascii="Tw Cen MT" w:hAnsi="Tw Cen MT"/>
-                          <w:sz w:val="24"/>
+                          <w:szCs w:val="20"/>
                         </w:rPr>
                       </w:pPr>
                       <w:r>
                         <w:rPr>
                           <w:rFonts w:ascii="Tw Cen MT" w:hAnsi="Tw Cen MT"/>
-                          <w:sz w:val="24"/>
+                          <w:szCs w:val="20"/>
                         </w:rPr>
                         <w:t>National Citizenship Service Award</w:t>
                       </w:r>
                       <w:r>
                         <w:rPr>
                           <w:rFonts w:ascii="Tw Cen MT" w:hAnsi="Tw Cen MT"/>
-                          <w:sz w:val="24"/>
+                          <w:szCs w:val="20"/>
                         </w:rPr>
                         <w:tab/>
                       </w:r>
@@ -2187,20 +2020,20 @@
                               <w:spacing w:after="0"/>
                               <w:rPr>
                                 <w:rFonts w:ascii="Tw Cen MT" w:hAnsi="Tw Cen MT"/>
-                                <w:sz w:val="24"/>
+                                <w:szCs w:val="20"/>
                               </w:rPr>
                             </w:pPr>
                             <w:r>
                               <w:rPr>
                                 <w:rFonts w:ascii="Tw Cen MT" w:hAnsi="Tw Cen MT"/>
-                                <w:sz w:val="24"/>
+                                <w:szCs w:val="20"/>
                               </w:rPr>
                               <w:t>Vice School Captain</w:t>
                             </w:r>
                             <w:r>
                               <w:rPr>
                                 <w:rFonts w:ascii="Tw Cen MT" w:hAnsi="Tw Cen MT"/>
-                                <w:sz w:val="24"/>
+                                <w:szCs w:val="20"/>
                               </w:rPr>
                               <w:tab/>
                             </w:r>
@@ -2210,13 +2043,13 @@
                               <w:spacing w:after="0"/>
                               <w:rPr>
                                 <w:rFonts w:ascii="Tw Cen MT" w:hAnsi="Tw Cen MT"/>
-                                <w:sz w:val="24"/>
+                                <w:szCs w:val="20"/>
                               </w:rPr>
                             </w:pPr>
                             <w:r>
                               <w:rPr>
                                 <w:rFonts w:ascii="Tw Cen MT" w:hAnsi="Tw Cen MT"/>
-                                <w:sz w:val="24"/>
+                                <w:szCs w:val="20"/>
                               </w:rPr>
                               <w:t>BPO Round 1- Gold Award (Top 50 Nationally)</w:t>
                             </w:r>
@@ -2226,13 +2059,13 @@
                               <w:spacing w:after="0"/>
                               <w:rPr>
                                 <w:rFonts w:ascii="Tw Cen MT" w:hAnsi="Tw Cen MT"/>
-                                <w:sz w:val="24"/>
+                                <w:szCs w:val="20"/>
                               </w:rPr>
                             </w:pPr>
                             <w:r>
                               <w:rPr>
                                 <w:rFonts w:ascii="Tw Cen MT" w:hAnsi="Tw Cen MT"/>
-                                <w:sz w:val="24"/>
+                                <w:szCs w:val="20"/>
                               </w:rPr>
                               <w:t>PADI Open Water Certified</w:t>
                             </w:r>
@@ -2242,7 +2075,7 @@
                               <w:spacing w:after="0"/>
                               <w:rPr>
                                 <w:rFonts w:ascii="Tw Cen MT" w:hAnsi="Tw Cen MT"/>
-                                <w:sz w:val="24"/>
+                                <w:szCs w:val="20"/>
                               </w:rPr>
                             </w:pPr>
                           </w:p>
@@ -2251,20 +2084,20 @@
                               <w:spacing w:after="0"/>
                               <w:rPr>
                                 <w:rFonts w:ascii="Tw Cen MT" w:hAnsi="Tw Cen MT"/>
-                                <w:sz w:val="24"/>
+                                <w:szCs w:val="20"/>
                               </w:rPr>
                             </w:pPr>
                             <w:r>
                               <w:rPr>
                                 <w:rFonts w:ascii="Tw Cen MT" w:hAnsi="Tw Cen MT"/>
-                                <w:sz w:val="24"/>
+                                <w:szCs w:val="20"/>
                               </w:rPr>
                               <w:tab/>
                             </w:r>
                             <w:r>
                               <w:rPr>
                                 <w:rFonts w:ascii="Tw Cen MT" w:hAnsi="Tw Cen MT"/>
-                                <w:sz w:val="24"/>
+                                <w:szCs w:val="20"/>
                               </w:rPr>
                               <w:tab/>
                             </w:r>
@@ -2274,7 +2107,7 @@
                               <w:spacing w:after="0"/>
                               <w:rPr>
                                 <w:rFonts w:ascii="Tw Cen MT" w:hAnsi="Tw Cen MT"/>
-                                <w:sz w:val="24"/>
+                                <w:szCs w:val="20"/>
                               </w:rPr>
                             </w:pPr>
                           </w:p>
@@ -2308,20 +2141,20 @@
                         <w:spacing w:after="0"/>
                         <w:rPr>
                           <w:rFonts w:ascii="Tw Cen MT" w:hAnsi="Tw Cen MT"/>
-                          <w:sz w:val="24"/>
+                          <w:szCs w:val="20"/>
                         </w:rPr>
                       </w:pPr>
                       <w:r>
                         <w:rPr>
                           <w:rFonts w:ascii="Tw Cen MT" w:hAnsi="Tw Cen MT"/>
-                          <w:sz w:val="24"/>
+                          <w:szCs w:val="20"/>
                         </w:rPr>
                         <w:t>Vice School Captain</w:t>
                       </w:r>
                       <w:r>
                         <w:rPr>
                           <w:rFonts w:ascii="Tw Cen MT" w:hAnsi="Tw Cen MT"/>
-                          <w:sz w:val="24"/>
+                          <w:szCs w:val="20"/>
                         </w:rPr>
                         <w:tab/>
                       </w:r>
@@ -2331,13 +2164,13 @@
                         <w:spacing w:after="0"/>
                         <w:rPr>
                           <w:rFonts w:ascii="Tw Cen MT" w:hAnsi="Tw Cen MT"/>
-                          <w:sz w:val="24"/>
+                          <w:szCs w:val="20"/>
                         </w:rPr>
                       </w:pPr>
                       <w:r>
                         <w:rPr>
                           <w:rFonts w:ascii="Tw Cen MT" w:hAnsi="Tw Cen MT"/>
-                          <w:sz w:val="24"/>
+                          <w:szCs w:val="20"/>
                         </w:rPr>
                         <w:t>BPO Round 1- Gold Award (Top 50 Nationally)</w:t>
                       </w:r>
@@ -2347,13 +2180,13 @@
                         <w:spacing w:after="0"/>
                         <w:rPr>
                           <w:rFonts w:ascii="Tw Cen MT" w:hAnsi="Tw Cen MT"/>
-                          <w:sz w:val="24"/>
+                          <w:szCs w:val="20"/>
                         </w:rPr>
                       </w:pPr>
                       <w:r>
                         <w:rPr>
                           <w:rFonts w:ascii="Tw Cen MT" w:hAnsi="Tw Cen MT"/>
-                          <w:sz w:val="24"/>
+                          <w:szCs w:val="20"/>
                         </w:rPr>
                         <w:t>PADI Open Water Certified</w:t>
                       </w:r>
@@ -2363,7 +2196,7 @@
                         <w:spacing w:after="0"/>
                         <w:rPr>
                           <w:rFonts w:ascii="Tw Cen MT" w:hAnsi="Tw Cen MT"/>
-                          <w:sz w:val="24"/>
+                          <w:szCs w:val="20"/>
                         </w:rPr>
                       </w:pPr>
                     </w:p>
@@ -2372,20 +2205,20 @@
                         <w:spacing w:after="0"/>
                         <w:rPr>
                           <w:rFonts w:ascii="Tw Cen MT" w:hAnsi="Tw Cen MT"/>
-                          <w:sz w:val="24"/>
+                          <w:szCs w:val="20"/>
                         </w:rPr>
                       </w:pPr>
                       <w:r>
                         <w:rPr>
                           <w:rFonts w:ascii="Tw Cen MT" w:hAnsi="Tw Cen MT"/>
-                          <w:sz w:val="24"/>
+                          <w:szCs w:val="20"/>
                         </w:rPr>
                         <w:tab/>
                       </w:r>
                       <w:r>
                         <w:rPr>
                           <w:rFonts w:ascii="Tw Cen MT" w:hAnsi="Tw Cen MT"/>
-                          <w:sz w:val="24"/>
+                          <w:szCs w:val="20"/>
                         </w:rPr>
                         <w:tab/>
                       </w:r>
@@ -2395,7 +2228,7 @@
                         <w:spacing w:after="0"/>
                         <w:rPr>
                           <w:rFonts w:ascii="Tw Cen MT" w:hAnsi="Tw Cen MT"/>
-                          <w:sz w:val="24"/>
+                          <w:szCs w:val="20"/>
                         </w:rPr>
                       </w:pPr>
                     </w:p>
@@ -2489,7 +2322,16 @@
           <w:sz w:val="26"/>
           <w:szCs w:val="26"/>
         </w:rPr>
-        <w:t>Personal Qualifications:</w:t>
+        <w:t>P</w:t>
+      </w:r>
+      <w:r>
+        <w:rPr>
+          <w:rFonts w:ascii="Tw Cen MT" w:hAnsi="Tw Cen MT"/>
+          <w:b/>
+          <w:sz w:val="24"/>
+          <w:szCs w:val="24"/>
+        </w:rPr>
+        <w:t>ersonal Qualifications:</w:t>
       </w:r>
     </w:p>
     <w:sectPr>

</xml_diff>